<commit_message>
more detail on base de donné
</commit_message>
<xml_diff>
--- a/Rapport.docx
+++ b/Rapport.docx
@@ -1,6 +1,6 @@
 
 <file path=word/document.xml><?xml version="1.0" encoding="utf-8"?>
-<w:document xmlns:wpc="http://schemas.microsoft.com/office/word/2010/wordprocessingCanvas" xmlns:cx="http://schemas.microsoft.com/office/drawing/2014/chartex" xmlns:cx1="http://schemas.microsoft.com/office/drawing/2015/9/8/chartex" xmlns:cx2="http://schemas.microsoft.com/office/drawing/2015/10/21/chartex" xmlns:cx3="http://schemas.microsoft.com/office/drawing/2016/5/9/chartex" xmlns:cx4="http://schemas.microsoft.com/office/drawing/2016/5/10/chartex" xmlns:cx5="http://schemas.microsoft.com/office/drawing/2016/5/11/chartex" xmlns:cx6="http://schemas.microsoft.com/office/drawing/2016/5/12/chartex" xmlns:cx7="http://schemas.microsoft.com/office/drawing/2016/5/13/chartex" xmlns:cx8="http://schemas.microsoft.com/office/drawing/2016/5/14/chartex" xmlns:mc="http://schemas.openxmlformats.org/markup-compatibility/2006" xmlns:aink="http://schemas.microsoft.com/office/drawing/2016/ink" xmlns:am3d="http://schemas.microsoft.com/office/drawing/2017/model3d" xmlns:o="urn:schemas-microsoft-com:office:office" xmlns:oel="http://schemas.microsoft.com/office/2019/extlst" xmlns:r="http://schemas.openxmlformats.org/officeDocument/2006/relationships" xmlns:m="http://schemas.openxmlformats.org/officeDocument/2006/math" xmlns:v="urn:schemas-microsoft-com:vml" xmlns:wp14="http://schemas.microsoft.com/office/word/2010/wordprocessingDrawing" xmlns:wp="http://schemas.openxmlformats.org/drawingml/2006/wordprocessingDrawing" xmlns:w10="urn:schemas-microsoft-com:office:word" xmlns:w="http://schemas.openxmlformats.org/wordprocessingml/2006/main" xmlns:w14="http://schemas.microsoft.com/office/word/2010/wordml" xmlns:w15="http://schemas.microsoft.com/office/word/2012/wordml" xmlns:w16cex="http://schemas.microsoft.com/office/word/2018/wordml/cex" xmlns:w16cid="http://schemas.microsoft.com/office/word/2016/wordml/cid" xmlns:w16="http://schemas.microsoft.com/office/word/2018/wordml" xmlns:w16du="http://schemas.microsoft.com/office/word/2023/wordml/word16du" xmlns:w16sdtdh="http://schemas.microsoft.com/office/word/2020/wordml/sdtdatahash" xmlns:w16se="http://schemas.microsoft.com/office/word/2015/wordml/symex" xmlns:wpg="http://schemas.microsoft.com/office/word/2010/wordprocessingGroup" xmlns:wpi="http://schemas.microsoft.com/office/word/2010/wordprocessingInk" xmlns:wne="http://schemas.microsoft.com/office/word/2006/wordml" xmlns:wps="http://schemas.microsoft.com/office/word/2010/wordprocessingShape" mc:Ignorable="w14 w15 w16se w16cid w16 w16cex w16sdtdh w16du wp14">
+<w:document xmlns:wpc="http://schemas.microsoft.com/office/word/2010/wordprocessingCanvas" xmlns:cx="http://schemas.microsoft.com/office/drawing/2014/chartex" xmlns:cx1="http://schemas.microsoft.com/office/drawing/2015/9/8/chartex" xmlns:cx2="http://schemas.microsoft.com/office/drawing/2015/10/21/chartex" xmlns:cx3="http://schemas.microsoft.com/office/drawing/2016/5/9/chartex" xmlns:cx4="http://schemas.microsoft.com/office/drawing/2016/5/10/chartex" xmlns:cx5="http://schemas.microsoft.com/office/drawing/2016/5/11/chartex" xmlns:cx6="http://schemas.microsoft.com/office/drawing/2016/5/12/chartex" xmlns:cx7="http://schemas.microsoft.com/office/drawing/2016/5/13/chartex" xmlns:cx8="http://schemas.microsoft.com/office/drawing/2016/5/14/chartex" xmlns:mc="http://schemas.openxmlformats.org/markup-compatibility/2006" xmlns:aink="http://schemas.microsoft.com/office/drawing/2016/ink" xmlns:am3d="http://schemas.microsoft.com/office/drawing/2017/model3d" xmlns:o="urn:schemas-microsoft-com:office:office" xmlns:oel="http://schemas.microsoft.com/office/2019/extlst" xmlns:r="http://schemas.openxmlformats.org/officeDocument/2006/relationships" xmlns:m="http://schemas.openxmlformats.org/officeDocument/2006/math" xmlns:v="urn:schemas-microsoft-com:vml" xmlns:wp14="http://schemas.microsoft.com/office/word/2010/wordprocessingDrawing" xmlns:wp="http://schemas.openxmlformats.org/drawingml/2006/wordprocessingDrawing" xmlns:w10="urn:schemas-microsoft-com:office:word" xmlns:w="http://schemas.openxmlformats.org/wordprocessingml/2006/main" xmlns:w14="http://schemas.microsoft.com/office/word/2010/wordml" xmlns:w15="http://schemas.microsoft.com/office/word/2012/wordml" xmlns:w16cex="http://schemas.microsoft.com/office/word/2018/wordml/cex" xmlns:w16cid="http://schemas.microsoft.com/office/word/2016/wordml/cid" xmlns:w16="http://schemas.microsoft.com/office/word/2018/wordml" xmlns:w16du="http://schemas.microsoft.com/office/word/2023/wordml/word16du" xmlns:w16sdtdh="http://schemas.microsoft.com/office/word/2020/wordml/sdtdatahash" xmlns:w16sdtfl="http://schemas.microsoft.com/office/word/2024/wordml/sdtformatlock" xmlns:w16se="http://schemas.microsoft.com/office/word/2015/wordml/symex" xmlns:wpg="http://schemas.microsoft.com/office/word/2010/wordprocessingGroup" xmlns:wpi="http://schemas.microsoft.com/office/word/2010/wordprocessingInk" xmlns:wne="http://schemas.microsoft.com/office/word/2006/wordml" xmlns:wps="http://schemas.microsoft.com/office/word/2010/wordprocessingShape" mc:Ignorable="w14 w15 w16se w16cid w16 w16cex w16sdtdh w16sdtfl w16du wp14">
   <w:body>
     <w:p>
       <w:pPr>
@@ -17,7 +17,6 @@
         <w:t xml:space="preserve">Tables </w:t>
       </w:r>
       <w:proofErr w:type="spellStart"/>
-      <w:proofErr w:type="gramStart"/>
       <w:r>
         <w:rPr>
           <w:b/>
@@ -33,7 +32,6 @@
         </w:rPr>
         <w:t xml:space="preserve"> :</w:t>
       </w:r>
-      <w:proofErr w:type="gramEnd"/>
     </w:p>
     <w:p>
       <w:pPr>
@@ -57,21 +55,7 @@
         <w:rPr>
           <w:lang w:val="fr-FR"/>
         </w:rPr>
-        <w:t xml:space="preserve"> Contient les informations de chaque abonné (id, nom, prénom, </w:t>
-      </w:r>
-      <w:proofErr w:type="gramStart"/>
-      <w:r>
-        <w:rPr>
-          <w:lang w:val="fr-FR"/>
-        </w:rPr>
-        <w:t>email</w:t>
-      </w:r>
-      <w:proofErr w:type="gramEnd"/>
-      <w:r>
-        <w:rPr>
-          <w:lang w:val="fr-FR"/>
-        </w:rPr>
-        <w:t>, date et lieu de naissance, région).</w:t>
+        <w:t xml:space="preserve"> Contient les informations de chaque abonné (id, nom, prénom, email, date et lieu de naissance, région).</w:t>
       </w:r>
     </w:p>
     <w:p>
@@ -326,7 +310,7 @@
     <w:p>
       <w:r>
         <w:pict w14:anchorId="0E394DFD">
-          <v:rect id="_x0000_i1031" style="width:0;height:1.5pt" o:hralign="center" o:hrstd="t" o:hr="t" fillcolor="#a0a0a0" stroked="f"/>
+          <v:rect id="_x0000_i1025" style="width:0;height:1.5pt" o:hralign="center" o:hrstd="t" o:hr="t" fillcolor="#a0a0a0" stroked="f"/>
         </w:pict>
       </w:r>
     </w:p>
@@ -345,7 +329,6 @@
         <w:t xml:space="preserve">Tables </w:t>
       </w:r>
       <w:proofErr w:type="spellStart"/>
-      <w:proofErr w:type="gramStart"/>
       <w:r>
         <w:rPr>
           <w:b/>
@@ -361,7 +344,6 @@
         </w:rPr>
         <w:t xml:space="preserve"> :</w:t>
       </w:r>
-      <w:proofErr w:type="gramEnd"/>
     </w:p>
     <w:p>
       <w:pPr>
@@ -371,7 +353,6 @@
         </w:numPr>
       </w:pPr>
       <w:proofErr w:type="spellStart"/>
-      <w:proofErr w:type="gramStart"/>
       <w:r>
         <w:rPr>
           <w:b/>
@@ -387,7 +368,6 @@
         </w:rPr>
         <w:t xml:space="preserve"> :</w:t>
       </w:r>
-      <w:proofErr w:type="gramEnd"/>
     </w:p>
     <w:p>
       <w:pPr>
@@ -522,7 +502,6 @@
           <w:numId w:val="5"/>
         </w:numPr>
       </w:pPr>
-      <w:proofErr w:type="gramStart"/>
       <w:r>
         <w:rPr>
           <w:b/>
@@ -530,7 +509,6 @@
         </w:rPr>
         <w:t>Bibliothèque :</w:t>
       </w:r>
-      <w:proofErr w:type="gramEnd"/>
     </w:p>
     <w:p>
       <w:pPr>
@@ -622,7 +600,6 @@
         <w:t xml:space="preserve">Edition et </w:t>
       </w:r>
       <w:proofErr w:type="spellStart"/>
-      <w:proofErr w:type="gramStart"/>
       <w:r>
         <w:rPr>
           <w:b/>
@@ -638,7 +615,6 @@
         </w:rPr>
         <w:t xml:space="preserve"> :</w:t>
       </w:r>
-      <w:proofErr w:type="gramEnd"/>
     </w:p>
     <w:p>
       <w:pPr>
@@ -697,7 +673,6 @@
           <w:numId w:val="5"/>
         </w:numPr>
       </w:pPr>
-      <w:proofErr w:type="gramStart"/>
       <w:r>
         <w:rPr>
           <w:b/>
@@ -705,7 +680,6 @@
         </w:rPr>
         <w:t>Auteur :</w:t>
       </w:r>
-      <w:proofErr w:type="gramEnd"/>
     </w:p>
     <w:p>
       <w:pPr>
@@ -810,7 +784,6 @@
         </w:numPr>
       </w:pPr>
       <w:proofErr w:type="spellStart"/>
-      <w:proofErr w:type="gramStart"/>
       <w:r>
         <w:rPr>
           <w:b/>
@@ -826,7 +799,6 @@
         </w:rPr>
         <w:t xml:space="preserve"> :</w:t>
       </w:r>
-      <w:proofErr w:type="gramEnd"/>
     </w:p>
     <w:p>
       <w:pPr>
@@ -991,7 +963,6 @@
         <w:t xml:space="preserve"> </w:t>
       </w:r>
       <w:proofErr w:type="spellStart"/>
-      <w:proofErr w:type="gramStart"/>
       <w:r>
         <w:rPr>
           <w:b/>
@@ -1007,7 +978,6 @@
         </w:rPr>
         <w:t xml:space="preserve"> :</w:t>
       </w:r>
-      <w:proofErr w:type="gramEnd"/>
       <w:r>
         <w:t xml:space="preserve"> </w:t>
       </w:r>
@@ -1564,6 +1534,388 @@
         </w:rPr>
         <w:t xml:space="preserve"> à la bibliothèque.</w:t>
       </w:r>
+    </w:p>
+    <w:p>
+      <w:pPr>
+        <w:rPr>
+          <w:lang w:val="fr-FR"/>
+        </w:rPr>
+      </w:pPr>
+    </w:p>
+    <w:p>
+      <w:pPr>
+        <w:rPr>
+          <w:lang w:val="fr-FR"/>
+        </w:rPr>
+      </w:pPr>
+      <w:r>
+        <w:rPr>
+          <w:lang w:val="fr-FR"/>
+        </w:rPr>
+        <w:br w:type="page"/>
+      </w:r>
+    </w:p>
+    <w:p>
+      <w:pPr>
+        <w:rPr>
+          <w:lang w:val="fr-FR"/>
+        </w:rPr>
+      </w:pPr>
+      <w:r>
+        <w:rPr>
+          <w:lang w:val="fr-FR"/>
+        </w:rPr>
+        <w:lastRenderedPageBreak/>
+        <w:t xml:space="preserve">Description base de donné : </w:t>
+      </w:r>
+    </w:p>
+    <w:p>
+      <w:pPr>
+        <w:rPr>
+          <w:lang w:val="fr-FR"/>
+        </w:rPr>
+      </w:pPr>
+      <w:r>
+        <w:rPr>
+          <w:lang w:val="fr-FR"/>
+        </w:rPr>
+        <w:t xml:space="preserve">La manière dont nous avons rempli les tables sont la suivante : </w:t>
+      </w:r>
+    </w:p>
+    <w:p>
+      <w:pPr>
+        <w:rPr>
+          <w:lang w:val="fr-FR"/>
+        </w:rPr>
+      </w:pPr>
+      <w:r>
+        <w:rPr>
+          <w:lang w:val="fr-FR"/>
+        </w:rPr>
+        <w:t xml:space="preserve">Créer des instances </w:t>
+      </w:r>
+      <w:r>
+        <w:rPr>
+          <w:lang w:val="fr-FR"/>
+        </w:rPr>
+        <w:t>cohérente</w:t>
+      </w:r>
+      <w:r>
+        <w:rPr>
+          <w:lang w:val="fr-FR"/>
+        </w:rPr>
+        <w:t>, suffisamment pour tester (minimum une dizaine)</w:t>
+      </w:r>
+      <w:r>
+        <w:rPr>
+          <w:lang w:val="fr-FR"/>
+        </w:rPr>
+        <w:t xml:space="preserve"> avec</w:t>
+      </w:r>
+    </w:p>
+    <w:p>
+      <w:pPr>
+        <w:rPr>
+          <w:lang w:val="fr-FR"/>
+        </w:rPr>
+      </w:pPr>
+      <w:r>
+        <w:rPr>
+          <w:lang w:val="fr-FR"/>
+        </w:rPr>
+        <w:tab/>
+        <w:t xml:space="preserve">Quand c’est </w:t>
+      </w:r>
+      <w:proofErr w:type="spellStart"/>
+      <w:r>
+        <w:rPr>
+          <w:lang w:val="fr-FR"/>
+        </w:rPr>
+        <w:t>coherent</w:t>
+      </w:r>
+      <w:proofErr w:type="spellEnd"/>
+      <w:r>
+        <w:rPr>
+          <w:lang w:val="fr-FR"/>
+        </w:rPr>
+        <w:t>, des cas multiples (</w:t>
+      </w:r>
+      <w:proofErr w:type="spellStart"/>
+      <w:r>
+        <w:rPr>
+          <w:lang w:val="fr-FR"/>
+        </w:rPr>
+        <w:t>ie</w:t>
+      </w:r>
+      <w:proofErr w:type="spellEnd"/>
+      <w:r>
+        <w:rPr>
+          <w:lang w:val="fr-FR"/>
+        </w:rPr>
+        <w:t xml:space="preserve"> un abonné qui est souscrit a plusieurs </w:t>
+      </w:r>
+      <w:proofErr w:type="spellStart"/>
+      <w:r>
+        <w:rPr>
+          <w:lang w:val="fr-FR"/>
+        </w:rPr>
+        <w:t>bilbiotheque</w:t>
+      </w:r>
+      <w:proofErr w:type="spellEnd"/>
+      <w:r>
+        <w:rPr>
+          <w:lang w:val="fr-FR"/>
+        </w:rPr>
+        <w:t>, ou qui emprunte plusieurs livres)</w:t>
+      </w:r>
+    </w:p>
+    <w:p>
+      <w:pPr>
+        <w:rPr>
+          <w:lang w:val="fr-FR"/>
+        </w:rPr>
+      </w:pPr>
+      <w:r>
+        <w:rPr>
+          <w:lang w:val="fr-FR"/>
+        </w:rPr>
+        <w:tab/>
+        <w:t xml:space="preserve">Quand </w:t>
+      </w:r>
+      <w:proofErr w:type="spellStart"/>
+      <w:r>
+        <w:rPr>
+          <w:lang w:val="fr-FR"/>
+        </w:rPr>
+        <w:t>cest</w:t>
+      </w:r>
+      <w:proofErr w:type="spellEnd"/>
+      <w:r>
+        <w:rPr>
+          <w:lang w:val="fr-FR"/>
+        </w:rPr>
+        <w:t xml:space="preserve"> </w:t>
+      </w:r>
+      <w:proofErr w:type="spellStart"/>
+      <w:r>
+        <w:rPr>
+          <w:lang w:val="fr-FR"/>
+        </w:rPr>
+        <w:t>coherent</w:t>
+      </w:r>
+      <w:proofErr w:type="spellEnd"/>
+      <w:r>
+        <w:rPr>
+          <w:lang w:val="fr-FR"/>
+        </w:rPr>
+        <w:t xml:space="preserve">, des cas </w:t>
+      </w:r>
+      <w:proofErr w:type="spellStart"/>
+      <w:r>
+        <w:rPr>
+          <w:lang w:val="fr-FR"/>
+        </w:rPr>
+        <w:t>nonexistant</w:t>
+      </w:r>
+      <w:proofErr w:type="spellEnd"/>
+      <w:r>
+        <w:rPr>
+          <w:lang w:val="fr-FR"/>
+        </w:rPr>
+        <w:t xml:space="preserve"> (</w:t>
+      </w:r>
+      <w:proofErr w:type="spellStart"/>
+      <w:r>
+        <w:rPr>
+          <w:lang w:val="fr-FR"/>
+        </w:rPr>
+        <w:t>ie</w:t>
+      </w:r>
+      <w:proofErr w:type="spellEnd"/>
+      <w:r>
+        <w:rPr>
+          <w:lang w:val="fr-FR"/>
+        </w:rPr>
+        <w:t xml:space="preserve"> un abonné qui n’est souscrit a aucune </w:t>
+      </w:r>
+      <w:proofErr w:type="spellStart"/>
+      <w:r>
+        <w:rPr>
+          <w:lang w:val="fr-FR"/>
+        </w:rPr>
+        <w:t>bibliotheque</w:t>
+      </w:r>
+      <w:proofErr w:type="spellEnd"/>
+      <w:r>
+        <w:rPr>
+          <w:lang w:val="fr-FR"/>
+        </w:rPr>
+        <w:t>)</w:t>
+      </w:r>
+    </w:p>
+    <w:p>
+      <w:pPr>
+        <w:rPr>
+          <w:lang w:val="fr-FR"/>
+        </w:rPr>
+      </w:pPr>
+      <w:r>
+        <w:rPr>
+          <w:lang w:val="fr-FR"/>
+        </w:rPr>
+        <w:t xml:space="preserve">Créer des instances </w:t>
+      </w:r>
+      <w:r>
+        <w:rPr>
+          <w:lang w:val="fr-FR"/>
+        </w:rPr>
+        <w:t>incohérentes</w:t>
+      </w:r>
+      <w:r>
+        <w:rPr>
+          <w:lang w:val="fr-FR"/>
+        </w:rPr>
+        <w:t xml:space="preserve"> </w:t>
+      </w:r>
+      <w:r>
+        <w:rPr>
+          <w:lang w:val="fr-FR"/>
+        </w:rPr>
+        <w:t xml:space="preserve"> tels que : </w:t>
+      </w:r>
+    </w:p>
+    <w:p>
+      <w:pPr>
+        <w:ind w:firstLine="720"/>
+        <w:rPr>
+          <w:lang w:val="fr-FR"/>
+        </w:rPr>
+      </w:pPr>
+      <w:r>
+        <w:rPr>
+          <w:lang w:val="fr-FR"/>
+        </w:rPr>
+        <w:t xml:space="preserve">quand </w:t>
+      </w:r>
+      <w:r>
+        <w:rPr>
+          <w:lang w:val="fr-FR"/>
+        </w:rPr>
+        <w:t xml:space="preserve">il y a deux dates qui doivent être </w:t>
+      </w:r>
+      <w:proofErr w:type="spellStart"/>
+      <w:r>
+        <w:rPr>
+          <w:lang w:val="fr-FR"/>
+        </w:rPr>
+        <w:t>consecutive</w:t>
+      </w:r>
+      <w:proofErr w:type="spellEnd"/>
+      <w:r>
+        <w:rPr>
+          <w:lang w:val="fr-FR"/>
+        </w:rPr>
+        <w:t xml:space="preserve"> (</w:t>
+      </w:r>
+      <w:proofErr w:type="spellStart"/>
+      <w:r>
+        <w:rPr>
+          <w:lang w:val="fr-FR"/>
+        </w:rPr>
+        <w:t>ie</w:t>
+      </w:r>
+      <w:proofErr w:type="spellEnd"/>
+      <w:r>
+        <w:rPr>
+          <w:lang w:val="fr-FR"/>
+        </w:rPr>
+        <w:t xml:space="preserve"> début et fin), mettre des case ou la fin et avant le début)</w:t>
+      </w:r>
+    </w:p>
+    <w:p>
+      <w:pPr>
+        <w:ind w:firstLine="720"/>
+        <w:rPr>
+          <w:lang w:val="fr-FR"/>
+        </w:rPr>
+      </w:pPr>
+      <w:r>
+        <w:rPr>
+          <w:lang w:val="fr-FR"/>
+        </w:rPr>
+        <w:t xml:space="preserve">les dates de naissance d’auteurs en vie donnant un </w:t>
+      </w:r>
+      <w:proofErr w:type="spellStart"/>
+      <w:r>
+        <w:rPr>
+          <w:lang w:val="fr-FR"/>
+        </w:rPr>
+        <w:t>age</w:t>
+      </w:r>
+      <w:proofErr w:type="spellEnd"/>
+      <w:r>
+        <w:rPr>
+          <w:lang w:val="fr-FR"/>
+        </w:rPr>
+        <w:t xml:space="preserve"> de 500 ans</w:t>
+      </w:r>
+    </w:p>
+    <w:p>
+      <w:pPr>
+        <w:ind w:firstLine="720"/>
+        <w:rPr>
+          <w:lang w:val="fr-FR"/>
+        </w:rPr>
+      </w:pPr>
+      <w:r>
+        <w:rPr>
+          <w:lang w:val="fr-FR"/>
+        </w:rPr>
+        <w:t>des coups de transferts négatifs</w:t>
+      </w:r>
+    </w:p>
+    <w:p>
+      <w:pPr>
+        <w:ind w:firstLine="720"/>
+        <w:rPr>
+          <w:lang w:val="fr-FR"/>
+        </w:rPr>
+      </w:pPr>
+      <w:r>
+        <w:rPr>
+          <w:lang w:val="fr-FR"/>
+        </w:rPr>
+        <w:t>un emprunt d’un abonné blacklist</w:t>
+      </w:r>
+    </w:p>
+    <w:p>
+      <w:pPr>
+        <w:ind w:firstLine="720"/>
+        <w:rPr>
+          <w:lang w:val="fr-FR"/>
+        </w:rPr>
+      </w:pPr>
+      <w:r>
+        <w:rPr>
+          <w:lang w:val="fr-FR"/>
+        </w:rPr>
+        <w:t>un livre emprunté plusieurs fois en même temps</w:t>
+      </w:r>
+    </w:p>
+    <w:p>
+      <w:pPr>
+        <w:rPr>
+          <w:lang w:val="fr-FR"/>
+        </w:rPr>
+      </w:pPr>
+    </w:p>
+    <w:p>
+      <w:pPr>
+        <w:ind w:firstLine="720"/>
+        <w:rPr>
+          <w:lang w:val="fr-FR"/>
+        </w:rPr>
+      </w:pPr>
     </w:p>
     <w:p>
       <w:pPr>
@@ -1590,7 +1942,7 @@
 </file>
 
 <file path=word/numbering.xml><?xml version="1.0" encoding="utf-8"?>
-<w:numbering xmlns:wpc="http://schemas.microsoft.com/office/word/2010/wordprocessingCanvas" xmlns:cx="http://schemas.microsoft.com/office/drawing/2014/chartex" xmlns:cx1="http://schemas.microsoft.com/office/drawing/2015/9/8/chartex" xmlns:cx2="http://schemas.microsoft.com/office/drawing/2015/10/21/chartex" xmlns:cx3="http://schemas.microsoft.com/office/drawing/2016/5/9/chartex" xmlns:cx4="http://schemas.microsoft.com/office/drawing/2016/5/10/chartex" xmlns:cx5="http://schemas.microsoft.com/office/drawing/2016/5/11/chartex" xmlns:cx6="http://schemas.microsoft.com/office/drawing/2016/5/12/chartex" xmlns:cx7="http://schemas.microsoft.com/office/drawing/2016/5/13/chartex" xmlns:cx8="http://schemas.microsoft.com/office/drawing/2016/5/14/chartex" xmlns:mc="http://schemas.openxmlformats.org/markup-compatibility/2006" xmlns:aink="http://schemas.microsoft.com/office/drawing/2016/ink" xmlns:am3d="http://schemas.microsoft.com/office/drawing/2017/model3d" xmlns:o="urn:schemas-microsoft-com:office:office" xmlns:oel="http://schemas.microsoft.com/office/2019/extlst" xmlns:r="http://schemas.openxmlformats.org/officeDocument/2006/relationships" xmlns:m="http://schemas.openxmlformats.org/officeDocument/2006/math" xmlns:v="urn:schemas-microsoft-com:vml" xmlns:wp14="http://schemas.microsoft.com/office/word/2010/wordprocessingDrawing" xmlns:wp="http://schemas.openxmlformats.org/drawingml/2006/wordprocessingDrawing" xmlns:w10="urn:schemas-microsoft-com:office:word" xmlns:w="http://schemas.openxmlformats.org/wordprocessingml/2006/main" xmlns:w14="http://schemas.microsoft.com/office/word/2010/wordml" xmlns:w15="http://schemas.microsoft.com/office/word/2012/wordml" xmlns:w16cex="http://schemas.microsoft.com/office/word/2018/wordml/cex" xmlns:w16cid="http://schemas.microsoft.com/office/word/2016/wordml/cid" xmlns:w16="http://schemas.microsoft.com/office/word/2018/wordml" xmlns:w16du="http://schemas.microsoft.com/office/word/2023/wordml/word16du" xmlns:w16sdtdh="http://schemas.microsoft.com/office/word/2020/wordml/sdtdatahash" xmlns:w16se="http://schemas.microsoft.com/office/word/2015/wordml/symex" xmlns:wpg="http://schemas.microsoft.com/office/word/2010/wordprocessingGroup" xmlns:wpi="http://schemas.microsoft.com/office/word/2010/wordprocessingInk" xmlns:wne="http://schemas.microsoft.com/office/word/2006/wordml" xmlns:wps="http://schemas.microsoft.com/office/word/2010/wordprocessingShape" mc:Ignorable="w14 w15 w16se w16cid w16 w16cex w16sdtdh w16du wp14">
+<w:numbering xmlns:wpc="http://schemas.microsoft.com/office/word/2010/wordprocessingCanvas" xmlns:cx="http://schemas.microsoft.com/office/drawing/2014/chartex" xmlns:cx1="http://schemas.microsoft.com/office/drawing/2015/9/8/chartex" xmlns:cx2="http://schemas.microsoft.com/office/drawing/2015/10/21/chartex" xmlns:cx3="http://schemas.microsoft.com/office/drawing/2016/5/9/chartex" xmlns:cx4="http://schemas.microsoft.com/office/drawing/2016/5/10/chartex" xmlns:cx5="http://schemas.microsoft.com/office/drawing/2016/5/11/chartex" xmlns:cx6="http://schemas.microsoft.com/office/drawing/2016/5/12/chartex" xmlns:cx7="http://schemas.microsoft.com/office/drawing/2016/5/13/chartex" xmlns:cx8="http://schemas.microsoft.com/office/drawing/2016/5/14/chartex" xmlns:mc="http://schemas.openxmlformats.org/markup-compatibility/2006" xmlns:aink="http://schemas.microsoft.com/office/drawing/2016/ink" xmlns:am3d="http://schemas.microsoft.com/office/drawing/2017/model3d" xmlns:o="urn:schemas-microsoft-com:office:office" xmlns:oel="http://schemas.microsoft.com/office/2019/extlst" xmlns:r="http://schemas.openxmlformats.org/officeDocument/2006/relationships" xmlns:m="http://schemas.openxmlformats.org/officeDocument/2006/math" xmlns:v="urn:schemas-microsoft-com:vml" xmlns:wp14="http://schemas.microsoft.com/office/word/2010/wordprocessingDrawing" xmlns:wp="http://schemas.openxmlformats.org/drawingml/2006/wordprocessingDrawing" xmlns:w10="urn:schemas-microsoft-com:office:word" xmlns:w="http://schemas.openxmlformats.org/wordprocessingml/2006/main" xmlns:w14="http://schemas.microsoft.com/office/word/2010/wordml" xmlns:w15="http://schemas.microsoft.com/office/word/2012/wordml" xmlns:w16cex="http://schemas.microsoft.com/office/word/2018/wordml/cex" xmlns:w16cid="http://schemas.microsoft.com/office/word/2016/wordml/cid" xmlns:w16="http://schemas.microsoft.com/office/word/2018/wordml" xmlns:w16du="http://schemas.microsoft.com/office/word/2023/wordml/word16du" xmlns:w16sdtdh="http://schemas.microsoft.com/office/word/2020/wordml/sdtdatahash" xmlns:w16sdtfl="http://schemas.microsoft.com/office/word/2024/wordml/sdtformatlock" xmlns:w16se="http://schemas.microsoft.com/office/word/2015/wordml/symex" xmlns:wpg="http://schemas.microsoft.com/office/word/2010/wordprocessingGroup" xmlns:wpi="http://schemas.microsoft.com/office/word/2010/wordprocessingInk" xmlns:wne="http://schemas.microsoft.com/office/word/2006/wordml" xmlns:wps="http://schemas.microsoft.com/office/word/2010/wordprocessingShape" mc:Ignorable="w14 w15 w16se w16cid w16 w16cex w16sdtdh w16sdtfl w16du wp14">
   <w:abstractNum w:abstractNumId="0" w15:restartNumberingAfterBreak="0">
     <w:nsid w:val="02971888"/>
     <w:multiLevelType w:val="hybridMultilevel"/>
@@ -2302,7 +2654,7 @@
   <w:abstractNum w:abstractNumId="5" w15:restartNumberingAfterBreak="0">
     <w:nsid w:val="731660CB"/>
     <w:multiLevelType w:val="multilevel"/>
-    <w:tmpl w:val="22628886"/>
+    <w:tmpl w:val="4A0E5D56"/>
     <w:lvl w:ilvl="0">
       <w:start w:val="1"/>
       <w:numFmt w:val="bullet"/>
@@ -2335,20 +2687,15 @@
         <w:sz w:val="20"/>
       </w:rPr>
     </w:lvl>
-    <w:lvl w:ilvl="2" w:tentative="1">
-      <w:start w:val="1"/>
-      <w:numFmt w:val="bullet"/>
-      <w:lvlText w:val=""/>
-      <w:lvlJc w:val="left"/>
-      <w:pPr>
-        <w:tabs>
-          <w:tab w:val="num" w:pos="2160"/>
-        </w:tabs>
+    <w:lvl w:ilvl="2">
+      <w:numFmt w:val="bullet"/>
+      <w:lvlText w:val="-"/>
+      <w:lvlJc w:val="left"/>
+      <w:pPr>
         <w:ind w:left="2160" w:hanging="360"/>
       </w:pPr>
       <w:rPr>
-        <w:rFonts w:ascii="Wingdings" w:hAnsi="Wingdings" w:hint="default"/>
-        <w:sz w:val="20"/>
+        <w:rFonts w:ascii="Aptos" w:eastAsiaTheme="minorHAnsi" w:hAnsi="Aptos" w:cstheme="minorBidi" w:hint="default"/>
       </w:rPr>
     </w:lvl>
     <w:lvl w:ilvl="3" w:tentative="1">
@@ -2470,7 +2817,7 @@
 </file>
 
 <file path=word/styles.xml><?xml version="1.0" encoding="utf-8"?>
-<w:styles xmlns:mc="http://schemas.openxmlformats.org/markup-compatibility/2006" xmlns:r="http://schemas.openxmlformats.org/officeDocument/2006/relationships" xmlns:w="http://schemas.openxmlformats.org/wordprocessingml/2006/main" xmlns:w14="http://schemas.microsoft.com/office/word/2010/wordml" xmlns:w15="http://schemas.microsoft.com/office/word/2012/wordml" xmlns:w16cex="http://schemas.microsoft.com/office/word/2018/wordml/cex" xmlns:w16cid="http://schemas.microsoft.com/office/word/2016/wordml/cid" xmlns:w16="http://schemas.microsoft.com/office/word/2018/wordml" xmlns:w16du="http://schemas.microsoft.com/office/word/2023/wordml/word16du" xmlns:w16sdtdh="http://schemas.microsoft.com/office/word/2020/wordml/sdtdatahash" xmlns:w16se="http://schemas.microsoft.com/office/word/2015/wordml/symex" mc:Ignorable="w14 w15 w16se w16cid w16 w16cex w16sdtdh w16du">
+<w:styles xmlns:mc="http://schemas.openxmlformats.org/markup-compatibility/2006" xmlns:r="http://schemas.openxmlformats.org/officeDocument/2006/relationships" xmlns:w="http://schemas.openxmlformats.org/wordprocessingml/2006/main" xmlns:w14="http://schemas.microsoft.com/office/word/2010/wordml" xmlns:w15="http://schemas.microsoft.com/office/word/2012/wordml" xmlns:w16cex="http://schemas.microsoft.com/office/word/2018/wordml/cex" xmlns:w16cid="http://schemas.microsoft.com/office/word/2016/wordml/cid" xmlns:w16="http://schemas.microsoft.com/office/word/2018/wordml" xmlns:w16du="http://schemas.microsoft.com/office/word/2023/wordml/word16du" xmlns:w16sdtdh="http://schemas.microsoft.com/office/word/2020/wordml/sdtdatahash" xmlns:w16sdtfl="http://schemas.microsoft.com/office/word/2024/wordml/sdtformatlock" xmlns:w16se="http://schemas.microsoft.com/office/word/2015/wordml/symex" mc:Ignorable="w14 w15 w16se w16cid w16 w16cex w16sdtdh w16sdtfl w16du">
   <w:docDefaults>
     <w:rPrDefault>
       <w:rPr>
@@ -3072,6 +3419,7 @@
   <w:style w:type="character" w:default="1" w:styleId="DefaultParagraphFont">
     <w:name w:val="Default Paragraph Font"/>
     <w:uiPriority w:val="1"/>
+    <w:semiHidden/>
     <w:unhideWhenUsed/>
   </w:style>
   <w:style w:type="table" w:default="1" w:styleId="TableNormal">

</xml_diff>